<commit_message>
finishing touches to printing
</commit_message>
<xml_diff>
--- a/documentation.docx
+++ b/documentation.docx
@@ -74,15 +74,6 @@
       <w:r>
         <w:t>Documentation</w:t>
       </w:r>
-    </w:p>
-    <w:p>
-      <w:pPr>
-        <w:spacing w:after="0" w:line="240" w:lineRule="auto"/>
-        <w:rPr>
-          <w:sz w:val="24"/>
-          <w:szCs w:val="24"/>
-        </w:rPr>
-      </w:pPr>
     </w:p>
     <w:p>
       <w:pPr>
@@ -178,8 +169,6 @@
         </w:rPr>
         <w:t>: The file used to test our library.</w:t>
       </w:r>
-      <w:bookmarkStart w:id="0" w:name="_GoBack"/>
-      <w:bookmarkEnd w:id="0"/>
     </w:p>
     <w:p>
       <w:pPr>
@@ -219,6 +208,843 @@
         </w:rPr>
         <w:t xml:space="preserve"> </w:t>
       </w:r>
+    </w:p>
+    <w:p>
+      <w:pPr>
+        <w:pStyle w:val="Heading1"/>
+      </w:pPr>
+      <w:r>
+        <w:t>Testing the Library</w:t>
+      </w:r>
+    </w:p>
+    <w:p>
+      <w:pPr>
+        <w:spacing w:after="0" w:line="240" w:lineRule="auto"/>
+        <w:rPr>
+          <w:sz w:val="24"/>
+          <w:szCs w:val="24"/>
+        </w:rPr>
+      </w:pPr>
+      <w:r>
+        <w:rPr>
+          <w:sz w:val="24"/>
+          <w:szCs w:val="24"/>
+        </w:rPr>
+        <w:t>To test our library a1_lib.py, you must run the a1_runner.py program</w:t>
+      </w:r>
+      <w:r>
+        <w:rPr>
+          <w:sz w:val="24"/>
+          <w:szCs w:val="24"/>
+        </w:rPr>
+        <w:t xml:space="preserve"> in the following manner in the terminal:</w:t>
+      </w:r>
+    </w:p>
+    <w:p>
+      <w:pPr>
+        <w:spacing w:after="0" w:line="240" w:lineRule="auto"/>
+        <w:rPr>
+          <w:sz w:val="24"/>
+          <w:szCs w:val="24"/>
+        </w:rPr>
+      </w:pPr>
+    </w:p>
+    <w:p>
+      <w:pPr>
+        <w:spacing w:after="0" w:line="240" w:lineRule="auto"/>
+        <w:jc w:val="center"/>
+        <w:rPr>
+          <w:sz w:val="24"/>
+          <w:szCs w:val="24"/>
+        </w:rPr>
+      </w:pPr>
+      <w:r>
+        <w:rPr>
+          <w:sz w:val="24"/>
+          <w:szCs w:val="24"/>
+        </w:rPr>
+        <w:t>python a1_runner.py -f &lt;path to test file&gt; -p &lt;path to “persistence” file&gt;</w:t>
+      </w:r>
+    </w:p>
+    <w:p>
+      <w:pPr>
+        <w:spacing w:after="0" w:line="240" w:lineRule="auto"/>
+        <w:jc w:val="center"/>
+        <w:rPr>
+          <w:sz w:val="24"/>
+          <w:szCs w:val="24"/>
+        </w:rPr>
+      </w:pPr>
+    </w:p>
+    <w:p>
+      <w:pPr>
+        <w:spacing w:after="0" w:line="240" w:lineRule="auto"/>
+        <w:rPr>
+          <w:sz w:val="24"/>
+          <w:szCs w:val="24"/>
+        </w:rPr>
+      </w:pPr>
+      <w:r>
+        <w:rPr>
+          <w:sz w:val="24"/>
+          <w:szCs w:val="24"/>
+        </w:rPr>
+        <w:t>Example to run one of our test files, with persistence:</w:t>
+      </w:r>
+    </w:p>
+    <w:p>
+      <w:pPr>
+        <w:spacing w:after="0" w:line="240" w:lineRule="auto"/>
+        <w:rPr>
+          <w:sz w:val="24"/>
+          <w:szCs w:val="24"/>
+        </w:rPr>
+      </w:pPr>
+    </w:p>
+    <w:p>
+      <w:pPr>
+        <w:spacing w:after="0" w:line="240" w:lineRule="auto"/>
+        <w:jc w:val="center"/>
+        <w:rPr>
+          <w:sz w:val="24"/>
+          <w:szCs w:val="24"/>
+        </w:rPr>
+      </w:pPr>
+      <w:r>
+        <w:rPr>
+          <w:sz w:val="24"/>
+          <w:szCs w:val="24"/>
+        </w:rPr>
+        <w:t>python a1_runner.py -f ./testfiles/test1.txt -p my_data</w:t>
+      </w:r>
+    </w:p>
+    <w:p>
+      <w:pPr>
+        <w:spacing w:after="0" w:line="240" w:lineRule="auto"/>
+        <w:jc w:val="center"/>
+        <w:rPr>
+          <w:sz w:val="24"/>
+          <w:szCs w:val="24"/>
+        </w:rPr>
+      </w:pPr>
+    </w:p>
+    <w:p>
+      <w:pPr>
+        <w:spacing w:after="0" w:line="240" w:lineRule="auto"/>
+        <w:rPr>
+          <w:sz w:val="24"/>
+          <w:szCs w:val="24"/>
+        </w:rPr>
+      </w:pPr>
+      <w:r>
+        <w:rPr>
+          <w:sz w:val="24"/>
+          <w:szCs w:val="24"/>
+        </w:rPr>
+        <w:t>Files Specified:</w:t>
+      </w:r>
+    </w:p>
+    <w:p>
+      <w:pPr>
+        <w:pStyle w:val="ListParagraph"/>
+        <w:numPr>
+          <w:ilvl w:val="0"/>
+          <w:numId w:val="3"/>
+        </w:numPr>
+        <w:spacing w:after="0" w:line="240" w:lineRule="auto"/>
+        <w:rPr>
+          <w:sz w:val="24"/>
+          <w:szCs w:val="24"/>
+        </w:rPr>
+      </w:pPr>
+      <w:r>
+        <w:rPr>
+          <w:b/>
+          <w:bCs/>
+          <w:sz w:val="24"/>
+          <w:szCs w:val="24"/>
+        </w:rPr>
+        <w:t>Test file</w:t>
+      </w:r>
+      <w:r>
+        <w:rPr>
+          <w:b/>
+          <w:bCs/>
+          <w:sz w:val="24"/>
+          <w:szCs w:val="24"/>
+        </w:rPr>
+        <w:t xml:space="preserve"> (REQUIRED)</w:t>
+      </w:r>
+      <w:r>
+        <w:rPr>
+          <w:sz w:val="24"/>
+          <w:szCs w:val="24"/>
+        </w:rPr>
+        <w:t>: The</w:t>
+      </w:r>
+      <w:r>
+        <w:rPr>
+          <w:b/>
+          <w:bCs/>
+          <w:sz w:val="24"/>
+          <w:szCs w:val="24"/>
+        </w:rPr>
+        <w:t xml:space="preserve"> </w:t>
+      </w:r>
+      <w:r>
+        <w:rPr>
+          <w:sz w:val="24"/>
+          <w:szCs w:val="24"/>
+        </w:rPr>
+        <w:t>actual file used to test the program</w:t>
+      </w:r>
+    </w:p>
+    <w:p>
+      <w:pPr>
+        <w:pStyle w:val="ListParagraph"/>
+        <w:numPr>
+          <w:ilvl w:val="1"/>
+          <w:numId w:val="3"/>
+        </w:numPr>
+        <w:spacing w:after="0" w:line="240" w:lineRule="auto"/>
+        <w:rPr>
+          <w:sz w:val="24"/>
+          <w:szCs w:val="24"/>
+        </w:rPr>
+      </w:pPr>
+      <w:r>
+        <w:rPr>
+          <w:sz w:val="24"/>
+          <w:szCs w:val="24"/>
+        </w:rPr>
+        <w:t>M</w:t>
+      </w:r>
+      <w:r>
+        <w:rPr>
+          <w:sz w:val="24"/>
+          <w:szCs w:val="24"/>
+        </w:rPr>
+        <w:t>ust be a plain text file (.txt extension)</w:t>
+      </w:r>
+      <w:r>
+        <w:rPr>
+          <w:sz w:val="24"/>
+          <w:szCs w:val="24"/>
+        </w:rPr>
+        <w:t>.</w:t>
+      </w:r>
+    </w:p>
+    <w:p>
+      <w:pPr>
+        <w:pStyle w:val="ListParagraph"/>
+        <w:numPr>
+          <w:ilvl w:val="1"/>
+          <w:numId w:val="3"/>
+        </w:numPr>
+        <w:spacing w:after="0" w:line="240" w:lineRule="auto"/>
+        <w:rPr>
+          <w:sz w:val="24"/>
+          <w:szCs w:val="24"/>
+        </w:rPr>
+      </w:pPr>
+      <w:r>
+        <w:rPr>
+          <w:sz w:val="24"/>
+          <w:szCs w:val="24"/>
+        </w:rPr>
+        <w:t>Each line in the test file has</w:t>
+      </w:r>
+      <w:r>
+        <w:rPr>
+          <w:sz w:val="24"/>
+          <w:szCs w:val="24"/>
+        </w:rPr>
+        <w:t xml:space="preserve"> a command </w:t>
+      </w:r>
+      <w:r>
+        <w:rPr>
+          <w:sz w:val="24"/>
+          <w:szCs w:val="24"/>
+        </w:rPr>
+        <w:t xml:space="preserve">with each </w:t>
+      </w:r>
+      <w:r>
+        <w:rPr>
+          <w:sz w:val="24"/>
+          <w:szCs w:val="24"/>
+        </w:rPr>
+        <w:t>command</w:t>
+      </w:r>
+      <w:r>
+        <w:rPr>
+          <w:sz w:val="24"/>
+          <w:szCs w:val="24"/>
+        </w:rPr>
+        <w:t xml:space="preserve"> </w:t>
+      </w:r>
+      <w:r>
+        <w:rPr>
+          <w:sz w:val="24"/>
+          <w:szCs w:val="24"/>
+        </w:rPr>
+        <w:t xml:space="preserve">component </w:t>
+      </w:r>
+      <w:r>
+        <w:rPr>
+          <w:sz w:val="24"/>
+          <w:szCs w:val="24"/>
+        </w:rPr>
+        <w:t>separated</w:t>
+      </w:r>
+      <w:r>
+        <w:rPr>
+          <w:sz w:val="24"/>
+          <w:szCs w:val="24"/>
+        </w:rPr>
+        <w:t xml:space="preserve"> by a </w:t>
+      </w:r>
+      <w:r>
+        <w:rPr>
+          <w:sz w:val="24"/>
+          <w:szCs w:val="24"/>
+        </w:rPr>
+        <w:t>white</w:t>
+      </w:r>
+      <w:r>
+        <w:rPr>
+          <w:sz w:val="24"/>
+          <w:szCs w:val="24"/>
+        </w:rPr>
+        <w:t>space</w:t>
+      </w:r>
+      <w:r>
+        <w:rPr>
+          <w:sz w:val="24"/>
+          <w:szCs w:val="24"/>
+        </w:rPr>
+        <w:t>.</w:t>
+      </w:r>
+      <w:r>
+        <w:rPr>
+          <w:sz w:val="24"/>
+          <w:szCs w:val="24"/>
+        </w:rPr>
+        <w:t xml:space="preserve"> See our submitted test files in the testfiles directory for examples.</w:t>
+      </w:r>
+    </w:p>
+    <w:p>
+      <w:pPr>
+        <w:pStyle w:val="ListParagraph"/>
+        <w:numPr>
+          <w:ilvl w:val="0"/>
+          <w:numId w:val="3"/>
+        </w:numPr>
+        <w:spacing w:after="0" w:line="240" w:lineRule="auto"/>
+        <w:rPr>
+          <w:sz w:val="24"/>
+          <w:szCs w:val="24"/>
+        </w:rPr>
+      </w:pPr>
+      <w:r>
+        <w:rPr>
+          <w:b/>
+          <w:bCs/>
+          <w:sz w:val="24"/>
+          <w:szCs w:val="24"/>
+        </w:rPr>
+        <w:t>Persistence file</w:t>
+      </w:r>
+      <w:r>
+        <w:rPr>
+          <w:b/>
+          <w:bCs/>
+          <w:sz w:val="24"/>
+          <w:szCs w:val="24"/>
+        </w:rPr>
+        <w:t xml:space="preserve"> (NOT REQUIRED)</w:t>
+      </w:r>
+      <w:r>
+        <w:rPr>
+          <w:sz w:val="24"/>
+          <w:szCs w:val="24"/>
+        </w:rPr>
+        <w:t>: The fil</w:t>
+      </w:r>
+      <w:r>
+        <w:rPr>
+          <w:sz w:val="24"/>
+          <w:szCs w:val="24"/>
+        </w:rPr>
+        <w:t>e to store necessary data to allow for persistence.</w:t>
+      </w:r>
+      <w:r>
+        <w:rPr>
+          <w:sz w:val="24"/>
+          <w:szCs w:val="24"/>
+        </w:rPr>
+        <w:t xml:space="preserve"> </w:t>
+      </w:r>
+    </w:p>
+    <w:p>
+      <w:pPr>
+        <w:pStyle w:val="ListParagraph"/>
+        <w:numPr>
+          <w:ilvl w:val="1"/>
+          <w:numId w:val="3"/>
+        </w:numPr>
+        <w:spacing w:after="0" w:line="240" w:lineRule="auto"/>
+        <w:rPr>
+          <w:sz w:val="24"/>
+          <w:szCs w:val="24"/>
+        </w:rPr>
+      </w:pPr>
+      <w:r>
+        <w:rPr>
+          <w:b/>
+          <w:bCs/>
+          <w:sz w:val="24"/>
+          <w:szCs w:val="24"/>
+        </w:rPr>
+        <w:t>IMPORTANT: When specifying</w:t>
+      </w:r>
+      <w:r>
+        <w:rPr>
+          <w:b/>
+          <w:bCs/>
+          <w:sz w:val="24"/>
+          <w:szCs w:val="24"/>
+        </w:rPr>
+        <w:t xml:space="preserve"> the file, EXCLUDE the file extension like the example above</w:t>
+      </w:r>
+      <w:r>
+        <w:rPr>
+          <w:sz w:val="24"/>
+          <w:szCs w:val="24"/>
+        </w:rPr>
+        <w:t xml:space="preserve">. Persistence is implemented using the Python pickle module, </w:t>
+      </w:r>
+      <w:r>
+        <w:rPr>
+          <w:sz w:val="24"/>
+          <w:szCs w:val="24"/>
+        </w:rPr>
+        <w:t>which stores the data in pickle files (.pickle extension).</w:t>
+      </w:r>
+    </w:p>
+    <w:p>
+      <w:pPr>
+        <w:pStyle w:val="ListParagraph"/>
+        <w:numPr>
+          <w:ilvl w:val="1"/>
+          <w:numId w:val="3"/>
+        </w:numPr>
+        <w:spacing w:after="0" w:line="240" w:lineRule="auto"/>
+        <w:rPr>
+          <w:sz w:val="24"/>
+          <w:szCs w:val="24"/>
+        </w:rPr>
+      </w:pPr>
+      <w:r>
+        <w:rPr>
+          <w:sz w:val="24"/>
+          <w:szCs w:val="24"/>
+        </w:rPr>
+        <w:t>If not specified, the program will not save any data before it closes.</w:t>
+      </w:r>
+    </w:p>
+    <w:p>
+      <w:pPr>
+        <w:spacing w:after="0" w:line="240" w:lineRule="auto"/>
+        <w:rPr>
+          <w:sz w:val="24"/>
+          <w:szCs w:val="24"/>
+        </w:rPr>
+      </w:pPr>
+      <w:r>
+        <w:rPr>
+          <w:sz w:val="24"/>
+          <w:szCs w:val="24"/>
+        </w:rPr>
+        <w:t>Flags:</w:t>
+      </w:r>
+    </w:p>
+    <w:p>
+      <w:pPr>
+        <w:pStyle w:val="ListParagraph"/>
+        <w:numPr>
+          <w:ilvl w:val="0"/>
+          <w:numId w:val="2"/>
+        </w:numPr>
+        <w:spacing w:after="0" w:line="240" w:lineRule="auto"/>
+        <w:rPr>
+          <w:sz w:val="24"/>
+          <w:szCs w:val="24"/>
+        </w:rPr>
+      </w:pPr>
+      <w:r>
+        <w:rPr>
+          <w:sz w:val="24"/>
+          <w:szCs w:val="24"/>
+        </w:rPr>
+        <w:t xml:space="preserve">f flag: </w:t>
+      </w:r>
+      <w:r>
+        <w:rPr>
+          <w:sz w:val="24"/>
+          <w:szCs w:val="24"/>
+        </w:rPr>
+        <w:t>S</w:t>
+      </w:r>
+      <w:r>
+        <w:rPr>
+          <w:sz w:val="24"/>
+          <w:szCs w:val="24"/>
+        </w:rPr>
+        <w:t>pecifies the path to the test file</w:t>
+      </w:r>
+      <w:r>
+        <w:rPr>
+          <w:sz w:val="24"/>
+          <w:szCs w:val="24"/>
+        </w:rPr>
+        <w:t>.</w:t>
+      </w:r>
+    </w:p>
+    <w:p>
+      <w:pPr>
+        <w:pStyle w:val="ListParagraph"/>
+        <w:numPr>
+          <w:ilvl w:val="0"/>
+          <w:numId w:val="2"/>
+        </w:numPr>
+        <w:spacing w:after="0" w:line="240" w:lineRule="auto"/>
+        <w:rPr>
+          <w:sz w:val="24"/>
+          <w:szCs w:val="24"/>
+        </w:rPr>
+      </w:pPr>
+      <w:r>
+        <w:rPr>
+          <w:sz w:val="24"/>
+          <w:szCs w:val="24"/>
+        </w:rPr>
+        <w:t xml:space="preserve">p flag: </w:t>
+      </w:r>
+      <w:r>
+        <w:rPr>
+          <w:sz w:val="24"/>
+          <w:szCs w:val="24"/>
+        </w:rPr>
+        <w:t>S</w:t>
+      </w:r>
+      <w:r>
+        <w:rPr>
+          <w:sz w:val="24"/>
+          <w:szCs w:val="24"/>
+        </w:rPr>
+        <w:t xml:space="preserve">pecifies the path to the persistence file, </w:t>
+      </w:r>
+      <w:r>
+        <w:rPr>
+          <w:b/>
+          <w:bCs/>
+          <w:sz w:val="24"/>
+          <w:szCs w:val="24"/>
+          <w:u w:val="single"/>
+        </w:rPr>
+        <w:t>but without the extension of the file</w:t>
+      </w:r>
+      <w:r>
+        <w:rPr>
+          <w:sz w:val="24"/>
+          <w:szCs w:val="24"/>
+        </w:rPr>
+        <w:t xml:space="preserve">. </w:t>
+      </w:r>
+    </w:p>
+    <w:p>
+      <w:pPr>
+        <w:pStyle w:val="ListParagraph"/>
+        <w:numPr>
+          <w:ilvl w:val="0"/>
+          <w:numId w:val="2"/>
+        </w:numPr>
+        <w:spacing w:after="0" w:line="240" w:lineRule="auto"/>
+        <w:rPr>
+          <w:sz w:val="24"/>
+          <w:szCs w:val="24"/>
+        </w:rPr>
+      </w:pPr>
+      <w:r>
+        <w:rPr>
+          <w:sz w:val="24"/>
+          <w:szCs w:val="24"/>
+        </w:rPr>
+        <w:t>NOTE: All intermediate directories in the path must exist prior to running the program.</w:t>
+      </w:r>
+    </w:p>
+    <w:p>
+      <w:pPr>
+        <w:spacing w:after="0" w:line="240" w:lineRule="auto"/>
+        <w:rPr>
+          <w:sz w:val="24"/>
+          <w:szCs w:val="24"/>
+        </w:rPr>
+      </w:pPr>
+    </w:p>
+    <w:p>
+      <w:pPr>
+        <w:pStyle w:val="Heading1"/>
+      </w:pPr>
+      <w:r>
+        <w:lastRenderedPageBreak/>
+        <w:t>Additional Notes</w:t>
+      </w:r>
+    </w:p>
+    <w:p>
+      <w:pPr>
+        <w:pStyle w:val="ListParagraph"/>
+        <w:numPr>
+          <w:ilvl w:val="0"/>
+          <w:numId w:val="4"/>
+        </w:numPr>
+        <w:spacing w:after="0" w:line="240" w:lineRule="auto"/>
+        <w:rPr>
+          <w:sz w:val="24"/>
+          <w:szCs w:val="24"/>
+        </w:rPr>
+      </w:pPr>
+      <w:r>
+        <w:rPr>
+          <w:sz w:val="24"/>
+          <w:szCs w:val="24"/>
+        </w:rPr>
+        <w:t>We have implemented the extra credit of releasing the assumption that a user can only be in one group.</w:t>
+      </w:r>
+    </w:p>
+    <w:p>
+      <w:pPr>
+        <w:pStyle w:val="ListParagraph"/>
+        <w:numPr>
+          <w:ilvl w:val="0"/>
+          <w:numId w:val="4"/>
+        </w:numPr>
+        <w:spacing w:after="0" w:line="240" w:lineRule="auto"/>
+        <w:rPr>
+          <w:sz w:val="24"/>
+          <w:szCs w:val="24"/>
+        </w:rPr>
+      </w:pPr>
+      <w:r>
+        <w:rPr>
+          <w:sz w:val="24"/>
+          <w:szCs w:val="24"/>
+        </w:rPr>
+        <w:t xml:space="preserve">All user names, passwords, object names, access operations, </w:t>
+      </w:r>
+      <w:r>
+        <w:rPr>
+          <w:sz w:val="24"/>
+          <w:szCs w:val="24"/>
+        </w:rPr>
+        <w:t>and group names are strings without any whitespace characters.</w:t>
+      </w:r>
+    </w:p>
+    <w:p>
+      <w:pPr>
+        <w:pStyle w:val="ListParagraph"/>
+        <w:numPr>
+          <w:ilvl w:val="0"/>
+          <w:numId w:val="4"/>
+        </w:numPr>
+        <w:spacing w:after="0" w:line="240" w:lineRule="auto"/>
+        <w:rPr>
+          <w:sz w:val="24"/>
+          <w:szCs w:val="24"/>
+        </w:rPr>
+      </w:pPr>
+      <w:r>
+        <w:rPr>
+          <w:sz w:val="24"/>
+          <w:szCs w:val="24"/>
+        </w:rPr>
+        <w:t>When adding a user, we only check if the user name already exists and if the password is</w:t>
+      </w:r>
+      <w:r>
+        <w:rPr>
+          <w:sz w:val="24"/>
+          <w:szCs w:val="24"/>
+        </w:rPr>
+        <w:t xml:space="preserve"> </w:t>
+      </w:r>
+      <w:r>
+        <w:rPr>
+          <w:sz w:val="24"/>
+          <w:szCs w:val="24"/>
+        </w:rPr>
+        <w:t>empty.</w:t>
+      </w:r>
+      <w:r>
+        <w:rPr>
+          <w:sz w:val="24"/>
+          <w:szCs w:val="24"/>
+        </w:rPr>
+        <w:t xml:space="preserve"> </w:t>
+      </w:r>
+      <w:r>
+        <w:rPr>
+          <w:sz w:val="24"/>
+          <w:szCs w:val="24"/>
+        </w:rPr>
+        <w:t xml:space="preserve">If either condition is </w:t>
+      </w:r>
+      <w:r>
+        <w:rPr>
+          <w:sz w:val="24"/>
+          <w:szCs w:val="24"/>
+        </w:rPr>
+        <w:t>true,</w:t>
+      </w:r>
+      <w:r>
+        <w:rPr>
+          <w:sz w:val="24"/>
+          <w:szCs w:val="24"/>
+        </w:rPr>
+        <w:t xml:space="preserve"> we throw an error.</w:t>
+      </w:r>
+    </w:p>
+    <w:p>
+      <w:pPr>
+        <w:pStyle w:val="ListParagraph"/>
+        <w:numPr>
+          <w:ilvl w:val="0"/>
+          <w:numId w:val="4"/>
+        </w:numPr>
+        <w:spacing w:after="0" w:line="240" w:lineRule="auto"/>
+        <w:rPr>
+          <w:sz w:val="24"/>
+          <w:szCs w:val="24"/>
+        </w:rPr>
+      </w:pPr>
+      <w:r>
+        <w:rPr>
+          <w:sz w:val="24"/>
+          <w:szCs w:val="24"/>
+        </w:rPr>
+        <w:t>When adding a user to a group, we only check if the user name already exists.</w:t>
+      </w:r>
+      <w:r>
+        <w:rPr>
+          <w:sz w:val="24"/>
+          <w:szCs w:val="24"/>
+        </w:rPr>
+        <w:t xml:space="preserve"> If not, we throw an error.</w:t>
+      </w:r>
+    </w:p>
+    <w:p>
+      <w:pPr>
+        <w:pStyle w:val="ListParagraph"/>
+        <w:numPr>
+          <w:ilvl w:val="0"/>
+          <w:numId w:val="4"/>
+        </w:numPr>
+        <w:spacing w:after="0" w:line="240" w:lineRule="auto"/>
+        <w:rPr>
+          <w:sz w:val="24"/>
+          <w:szCs w:val="24"/>
+        </w:rPr>
+      </w:pPr>
+      <w:r>
+        <w:rPr>
+          <w:sz w:val="24"/>
+          <w:szCs w:val="24"/>
+        </w:rPr>
+        <w:t>When adding a user/object to a group, i</w:t>
+      </w:r>
+      <w:r>
+        <w:rPr>
+          <w:sz w:val="24"/>
+          <w:szCs w:val="24"/>
+        </w:rPr>
+        <w:t xml:space="preserve">f the group </w:t>
+      </w:r>
+      <w:r>
+        <w:rPr>
+          <w:sz w:val="24"/>
+          <w:szCs w:val="24"/>
+        </w:rPr>
+        <w:t>corresponding to the input group name does not exist (and if the user exists for adding a user to a group), then the group is created and the user/object is added.</w:t>
+      </w:r>
+    </w:p>
+    <w:p>
+      <w:pPr>
+        <w:pStyle w:val="ListParagraph"/>
+        <w:numPr>
+          <w:ilvl w:val="0"/>
+          <w:numId w:val="4"/>
+        </w:numPr>
+        <w:spacing w:after="0" w:line="240" w:lineRule="auto"/>
+        <w:rPr>
+          <w:sz w:val="24"/>
+          <w:szCs w:val="24"/>
+        </w:rPr>
+      </w:pPr>
+      <w:r>
+        <w:rPr>
+          <w:sz w:val="24"/>
+          <w:szCs w:val="24"/>
+        </w:rPr>
+        <w:t xml:space="preserve">When adding access, we check if the user and object groups exist and return an error if either don’t. </w:t>
+      </w:r>
+      <w:r>
+        <w:rPr>
+          <w:sz w:val="24"/>
+          <w:szCs w:val="24"/>
+        </w:rPr>
+        <w:t>If both exist and the operation specified doesn’t exist, then we add the operation to the current list of operations.</w:t>
+      </w:r>
+    </w:p>
+    <w:p>
+      <w:pPr>
+        <w:pStyle w:val="ListParagraph"/>
+        <w:numPr>
+          <w:ilvl w:val="0"/>
+          <w:numId w:val="4"/>
+        </w:numPr>
+        <w:spacing w:after="0" w:line="240" w:lineRule="auto"/>
+        <w:rPr>
+          <w:sz w:val="24"/>
+          <w:szCs w:val="24"/>
+        </w:rPr>
+      </w:pPr>
+      <w:r>
+        <w:rPr>
+          <w:sz w:val="24"/>
+          <w:szCs w:val="24"/>
+        </w:rPr>
+        <w:t xml:space="preserve">When checking if a user can access an object, </w:t>
+      </w:r>
+      <w:r>
+        <w:rPr>
+          <w:sz w:val="24"/>
+          <w:szCs w:val="24"/>
+        </w:rPr>
+        <w:t>we check if the user exists, the operation exists, and the object exists (must be None or in an existing object group). If any of these conditions fail, we throw an error.</w:t>
+      </w:r>
+      <w:bookmarkStart w:id="0" w:name="_GoBack"/>
+      <w:bookmarkEnd w:id="0"/>
+    </w:p>
+    <w:p>
+      <w:pPr>
+        <w:spacing w:after="0" w:line="240" w:lineRule="auto"/>
+        <w:jc w:val="center"/>
+        <w:rPr>
+          <w:b/>
+          <w:bCs/>
+          <w:sz w:val="24"/>
+          <w:szCs w:val="24"/>
+        </w:rPr>
+      </w:pPr>
     </w:p>
     <w:sectPr>
       <w:pgSz w:w="12240" w:h="15840"/>
@@ -233,6 +1059,95 @@
 <file path=word/numbering.xml><?xml version="1.0" encoding="utf-8"?>
 <w:numbering xmlns:wpc="http://schemas.microsoft.com/office/word/2010/wordprocessingCanvas" xmlns:cx="http://schemas.microsoft.com/office/drawing/2014/chartex" xmlns:cx1="http://schemas.microsoft.com/office/drawing/2015/9/8/chartex" xmlns:cx2="http://schemas.microsoft.com/office/drawing/2015/10/21/chartex" xmlns:cx3="http://schemas.microsoft.com/office/drawing/2016/5/9/chartex" xmlns:cx4="http://schemas.microsoft.com/office/drawing/2016/5/10/chartex" xmlns:cx5="http://schemas.microsoft.com/office/drawing/2016/5/11/chartex" xmlns:cx6="http://schemas.microsoft.com/office/drawing/2016/5/12/chartex" xmlns:cx7="http://schemas.microsoft.com/office/drawing/2016/5/13/chartex" xmlns:cx8="http://schemas.microsoft.com/office/drawing/2016/5/14/chartex" xmlns:mc="http://schemas.openxmlformats.org/markup-compatibility/2006" xmlns:aink="http://schemas.microsoft.com/office/drawing/2016/ink" xmlns:am3d="http://schemas.microsoft.com/office/drawing/2017/model3d" xmlns:o="urn:schemas-microsoft-com:office:office" xmlns:r="http://schemas.openxmlformats.org/officeDocument/2006/relationships" xmlns:m="http://schemas.openxmlformats.org/officeDocument/2006/math" xmlns:v="urn:schemas-microsoft-com:vml" xmlns:wp14="http://schemas.microsoft.com/office/word/2010/wordprocessingDrawing" xmlns:wp="http://schemas.openxmlformats.org/drawingml/2006/wordprocessingDrawing" xmlns:w10="urn:schemas-microsoft-com:office:word" xmlns:w="http://schemas.openxmlformats.org/wordprocessingml/2006/main" xmlns:w14="http://schemas.microsoft.com/office/word/2010/wordml" xmlns:w15="http://schemas.microsoft.com/office/word/2012/wordml" xmlns:w16cid="http://schemas.microsoft.com/office/word/2016/wordml/cid" xmlns:w16se="http://schemas.microsoft.com/office/word/2015/wordml/symex" xmlns:wpg="http://schemas.microsoft.com/office/word/2010/wordprocessingGroup" xmlns:wpi="http://schemas.microsoft.com/office/word/2010/wordprocessingInk" xmlns:wne="http://schemas.microsoft.com/office/word/2006/wordml" xmlns:wps="http://schemas.microsoft.com/office/word/2010/wordprocessingShape" mc:Ignorable="w14 w15 w16se w16cid wp14">
   <w:abstractNum w:abstractNumId="0" w15:restartNumberingAfterBreak="0">
+    <w:nsid w:val="054729A8"/>
+    <w:multiLevelType w:val="hybridMultilevel"/>
+    <w:tmpl w:val="A9DC0622"/>
+    <w:lvl w:ilvl="0" w:tplc="0409000F">
+      <w:start w:val="1"/>
+      <w:numFmt w:val="decimal"/>
+      <w:lvlText w:val="%1."/>
+      <w:lvlJc w:val="left"/>
+      <w:pPr>
+        <w:ind w:left="720" w:hanging="360"/>
+      </w:pPr>
+      <w:rPr>
+        <w:rFonts w:hint="default"/>
+      </w:rPr>
+    </w:lvl>
+    <w:lvl w:ilvl="1" w:tplc="04090019">
+      <w:start w:val="1"/>
+      <w:numFmt w:val="lowerLetter"/>
+      <w:lvlText w:val="%2."/>
+      <w:lvlJc w:val="left"/>
+      <w:pPr>
+        <w:ind w:left="1440" w:hanging="360"/>
+      </w:pPr>
+    </w:lvl>
+    <w:lvl w:ilvl="2" w:tplc="0409001B" w:tentative="1">
+      <w:start w:val="1"/>
+      <w:numFmt w:val="lowerRoman"/>
+      <w:lvlText w:val="%3."/>
+      <w:lvlJc w:val="right"/>
+      <w:pPr>
+        <w:ind w:left="2160" w:hanging="180"/>
+      </w:pPr>
+    </w:lvl>
+    <w:lvl w:ilvl="3" w:tplc="0409000F" w:tentative="1">
+      <w:start w:val="1"/>
+      <w:numFmt w:val="decimal"/>
+      <w:lvlText w:val="%4."/>
+      <w:lvlJc w:val="left"/>
+      <w:pPr>
+        <w:ind w:left="2880" w:hanging="360"/>
+      </w:pPr>
+    </w:lvl>
+    <w:lvl w:ilvl="4" w:tplc="04090019" w:tentative="1">
+      <w:start w:val="1"/>
+      <w:numFmt w:val="lowerLetter"/>
+      <w:lvlText w:val="%5."/>
+      <w:lvlJc w:val="left"/>
+      <w:pPr>
+        <w:ind w:left="3600" w:hanging="360"/>
+      </w:pPr>
+    </w:lvl>
+    <w:lvl w:ilvl="5" w:tplc="0409001B" w:tentative="1">
+      <w:start w:val="1"/>
+      <w:numFmt w:val="lowerRoman"/>
+      <w:lvlText w:val="%6."/>
+      <w:lvlJc w:val="right"/>
+      <w:pPr>
+        <w:ind w:left="4320" w:hanging="180"/>
+      </w:pPr>
+    </w:lvl>
+    <w:lvl w:ilvl="6" w:tplc="0409000F" w:tentative="1">
+      <w:start w:val="1"/>
+      <w:numFmt w:val="decimal"/>
+      <w:lvlText w:val="%7."/>
+      <w:lvlJc w:val="left"/>
+      <w:pPr>
+        <w:ind w:left="5040" w:hanging="360"/>
+      </w:pPr>
+    </w:lvl>
+    <w:lvl w:ilvl="7" w:tplc="04090019" w:tentative="1">
+      <w:start w:val="1"/>
+      <w:numFmt w:val="lowerLetter"/>
+      <w:lvlText w:val="%8."/>
+      <w:lvlJc w:val="left"/>
+      <w:pPr>
+        <w:ind w:left="5760" w:hanging="360"/>
+      </w:pPr>
+    </w:lvl>
+    <w:lvl w:ilvl="8" w:tplc="0409001B" w:tentative="1">
+      <w:start w:val="1"/>
+      <w:numFmt w:val="lowerRoman"/>
+      <w:lvlText w:val="%9."/>
+      <w:lvlJc w:val="right"/>
+      <w:pPr>
+        <w:ind w:left="6480" w:hanging="180"/>
+      </w:pPr>
+    </w:lvl>
+  </w:abstractNum>
+  <w:abstractNum w:abstractNumId="1" w15:restartNumberingAfterBreak="0">
     <w:nsid w:val="149D01EE"/>
     <w:multiLevelType w:val="hybridMultilevel"/>
     <w:tmpl w:val="06F08236"/>
@@ -321,8 +1236,192 @@
       </w:pPr>
     </w:lvl>
   </w:abstractNum>
+  <w:abstractNum w:abstractNumId="2" w15:restartNumberingAfterBreak="0">
+    <w:nsid w:val="1FE267AB"/>
+    <w:multiLevelType w:val="hybridMultilevel"/>
+    <w:tmpl w:val="B39040E2"/>
+    <w:lvl w:ilvl="0" w:tplc="0409000F">
+      <w:start w:val="1"/>
+      <w:numFmt w:val="decimal"/>
+      <w:lvlText w:val="%1."/>
+      <w:lvlJc w:val="left"/>
+      <w:pPr>
+        <w:ind w:left="720" w:hanging="360"/>
+      </w:pPr>
+    </w:lvl>
+    <w:lvl w:ilvl="1" w:tplc="04090019" w:tentative="1">
+      <w:start w:val="1"/>
+      <w:numFmt w:val="lowerLetter"/>
+      <w:lvlText w:val="%2."/>
+      <w:lvlJc w:val="left"/>
+      <w:pPr>
+        <w:ind w:left="1440" w:hanging="360"/>
+      </w:pPr>
+    </w:lvl>
+    <w:lvl w:ilvl="2" w:tplc="0409001B" w:tentative="1">
+      <w:start w:val="1"/>
+      <w:numFmt w:val="lowerRoman"/>
+      <w:lvlText w:val="%3."/>
+      <w:lvlJc w:val="right"/>
+      <w:pPr>
+        <w:ind w:left="2160" w:hanging="180"/>
+      </w:pPr>
+    </w:lvl>
+    <w:lvl w:ilvl="3" w:tplc="0409000F" w:tentative="1">
+      <w:start w:val="1"/>
+      <w:numFmt w:val="decimal"/>
+      <w:lvlText w:val="%4."/>
+      <w:lvlJc w:val="left"/>
+      <w:pPr>
+        <w:ind w:left="2880" w:hanging="360"/>
+      </w:pPr>
+    </w:lvl>
+    <w:lvl w:ilvl="4" w:tplc="04090019" w:tentative="1">
+      <w:start w:val="1"/>
+      <w:numFmt w:val="lowerLetter"/>
+      <w:lvlText w:val="%5."/>
+      <w:lvlJc w:val="left"/>
+      <w:pPr>
+        <w:ind w:left="3600" w:hanging="360"/>
+      </w:pPr>
+    </w:lvl>
+    <w:lvl w:ilvl="5" w:tplc="0409001B" w:tentative="1">
+      <w:start w:val="1"/>
+      <w:numFmt w:val="lowerRoman"/>
+      <w:lvlText w:val="%6."/>
+      <w:lvlJc w:val="right"/>
+      <w:pPr>
+        <w:ind w:left="4320" w:hanging="180"/>
+      </w:pPr>
+    </w:lvl>
+    <w:lvl w:ilvl="6" w:tplc="0409000F" w:tentative="1">
+      <w:start w:val="1"/>
+      <w:numFmt w:val="decimal"/>
+      <w:lvlText w:val="%7."/>
+      <w:lvlJc w:val="left"/>
+      <w:pPr>
+        <w:ind w:left="5040" w:hanging="360"/>
+      </w:pPr>
+    </w:lvl>
+    <w:lvl w:ilvl="7" w:tplc="04090019" w:tentative="1">
+      <w:start w:val="1"/>
+      <w:numFmt w:val="lowerLetter"/>
+      <w:lvlText w:val="%8."/>
+      <w:lvlJc w:val="left"/>
+      <w:pPr>
+        <w:ind w:left="5760" w:hanging="360"/>
+      </w:pPr>
+    </w:lvl>
+    <w:lvl w:ilvl="8" w:tplc="0409001B" w:tentative="1">
+      <w:start w:val="1"/>
+      <w:numFmt w:val="lowerRoman"/>
+      <w:lvlText w:val="%9."/>
+      <w:lvlJc w:val="right"/>
+      <w:pPr>
+        <w:ind w:left="6480" w:hanging="180"/>
+      </w:pPr>
+    </w:lvl>
+  </w:abstractNum>
+  <w:abstractNum w:abstractNumId="3" w15:restartNumberingAfterBreak="0">
+    <w:nsid w:val="73136C6A"/>
+    <w:multiLevelType w:val="hybridMultilevel"/>
+    <w:tmpl w:val="A44A2022"/>
+    <w:lvl w:ilvl="0" w:tplc="0409000F">
+      <w:start w:val="1"/>
+      <w:numFmt w:val="decimal"/>
+      <w:lvlText w:val="%1."/>
+      <w:lvlJc w:val="left"/>
+      <w:pPr>
+        <w:ind w:left="720" w:hanging="360"/>
+      </w:pPr>
+      <w:rPr>
+        <w:rFonts w:hint="default"/>
+      </w:rPr>
+    </w:lvl>
+    <w:lvl w:ilvl="1" w:tplc="04090019" w:tentative="1">
+      <w:start w:val="1"/>
+      <w:numFmt w:val="lowerLetter"/>
+      <w:lvlText w:val="%2."/>
+      <w:lvlJc w:val="left"/>
+      <w:pPr>
+        <w:ind w:left="1440" w:hanging="360"/>
+      </w:pPr>
+    </w:lvl>
+    <w:lvl w:ilvl="2" w:tplc="0409001B" w:tentative="1">
+      <w:start w:val="1"/>
+      <w:numFmt w:val="lowerRoman"/>
+      <w:lvlText w:val="%3."/>
+      <w:lvlJc w:val="right"/>
+      <w:pPr>
+        <w:ind w:left="2160" w:hanging="180"/>
+      </w:pPr>
+    </w:lvl>
+    <w:lvl w:ilvl="3" w:tplc="0409000F" w:tentative="1">
+      <w:start w:val="1"/>
+      <w:numFmt w:val="decimal"/>
+      <w:lvlText w:val="%4."/>
+      <w:lvlJc w:val="left"/>
+      <w:pPr>
+        <w:ind w:left="2880" w:hanging="360"/>
+      </w:pPr>
+    </w:lvl>
+    <w:lvl w:ilvl="4" w:tplc="04090019" w:tentative="1">
+      <w:start w:val="1"/>
+      <w:numFmt w:val="lowerLetter"/>
+      <w:lvlText w:val="%5."/>
+      <w:lvlJc w:val="left"/>
+      <w:pPr>
+        <w:ind w:left="3600" w:hanging="360"/>
+      </w:pPr>
+    </w:lvl>
+    <w:lvl w:ilvl="5" w:tplc="0409001B" w:tentative="1">
+      <w:start w:val="1"/>
+      <w:numFmt w:val="lowerRoman"/>
+      <w:lvlText w:val="%6."/>
+      <w:lvlJc w:val="right"/>
+      <w:pPr>
+        <w:ind w:left="4320" w:hanging="180"/>
+      </w:pPr>
+    </w:lvl>
+    <w:lvl w:ilvl="6" w:tplc="0409000F" w:tentative="1">
+      <w:start w:val="1"/>
+      <w:numFmt w:val="decimal"/>
+      <w:lvlText w:val="%7."/>
+      <w:lvlJc w:val="left"/>
+      <w:pPr>
+        <w:ind w:left="5040" w:hanging="360"/>
+      </w:pPr>
+    </w:lvl>
+    <w:lvl w:ilvl="7" w:tplc="04090019" w:tentative="1">
+      <w:start w:val="1"/>
+      <w:numFmt w:val="lowerLetter"/>
+      <w:lvlText w:val="%8."/>
+      <w:lvlJc w:val="left"/>
+      <w:pPr>
+        <w:ind w:left="5760" w:hanging="360"/>
+      </w:pPr>
+    </w:lvl>
+    <w:lvl w:ilvl="8" w:tplc="0409001B" w:tentative="1">
+      <w:start w:val="1"/>
+      <w:numFmt w:val="lowerRoman"/>
+      <w:lvlText w:val="%9."/>
+      <w:lvlJc w:val="right"/>
+      <w:pPr>
+        <w:ind w:left="6480" w:hanging="180"/>
+      </w:pPr>
+    </w:lvl>
+  </w:abstractNum>
   <w:num w:numId="1">
+    <w:abstractNumId w:val="1"/>
+  </w:num>
+  <w:num w:numId="2">
+    <w:abstractNumId w:val="2"/>
+  </w:num>
+  <w:num w:numId="3">
     <w:abstractNumId w:val="0"/>
+  </w:num>
+  <w:num w:numId="4">
+    <w:abstractNumId w:val="3"/>
   </w:num>
 </w:numbering>
 </file>

</xml_diff>